<commit_message>
yc1 - lỗi ping pc sang router
</commit_message>
<xml_diff>
--- a/Documents/TranThanhHoa-BaoCaoThucTap.docx
+++ b/Documents/TranThanhHoa-BaoCaoThucTap.docx
@@ -5748,7 +5748,25 @@
                 <w:bCs/>
                 <w:sz w:val="20"/>
               </w:rPr>
-              <w:t>Số buổi hoặc giờ  sinh viên làm việc tại cơ quan trong 1 tuần (phải &gt;=6 buổi tương đương 24 giờ)</w:t>
+              <w:t xml:space="preserve">Số buổi hoặc </w:t>
+            </w:r>
+            <w:proofErr w:type="gramStart"/>
+            <w:r>
+              <w:rPr>
+                <w:rFonts w:cs="Times New Roman"/>
+                <w:bCs/>
+                <w:sz w:val="20"/>
+              </w:rPr>
+              <w:t>giờ  sinh</w:t>
+            </w:r>
+            <w:proofErr w:type="gramEnd"/>
+            <w:r>
+              <w:rPr>
+                <w:rFonts w:cs="Times New Roman"/>
+                <w:bCs/>
+                <w:sz w:val="20"/>
+              </w:rPr>
+              <w:t xml:space="preserve"> viên làm việc tại cơ quan trong 1 tuần (phải &gt;=6 buổi tương đương 24 giờ)</w:t>
             </w:r>
           </w:p>
         </w:tc>
@@ -7203,8 +7221,17 @@
           <w:rFonts w:cs="Times New Roman"/>
           <w:szCs w:val="26"/>
         </w:rPr>
-        <w:t xml:space="preserve"> để cho phép thực hiện các lệnh trong switch</w:t>
-      </w:r>
+        <w:t xml:space="preserve"> để cho phép thực hiện các lệnh trong </w:t>
+      </w:r>
+      <w:proofErr w:type="gramStart"/>
+      <w:r>
+        <w:rPr>
+          <w:rFonts w:cs="Times New Roman"/>
+          <w:szCs w:val="26"/>
+        </w:rPr>
+        <w:t>switch</w:t>
+      </w:r>
+      <w:proofErr w:type="gramEnd"/>
     </w:p>
     <w:p>
       <w:pPr>
@@ -7388,14 +7415,34 @@
           <w:iCs/>
           <w:szCs w:val="26"/>
         </w:rPr>
-        <w:t xml:space="preserve">show vlan brief </w:t>
-      </w:r>
-      <w:r>
-        <w:rPr>
-          <w:rFonts w:cs="Times New Roman"/>
-          <w:szCs w:val="26"/>
-        </w:rPr>
-        <w:t xml:space="preserve"> để kiểm tra các vlan hiện có trong Score Switch</w:t>
+        <w:t xml:space="preserve">show vlan </w:t>
+      </w:r>
+      <w:proofErr w:type="gramStart"/>
+      <w:r>
+        <w:rPr>
+          <w:rFonts w:cs="Times New Roman"/>
+          <w:b/>
+          <w:bCs/>
+          <w:i/>
+          <w:iCs/>
+          <w:szCs w:val="26"/>
+        </w:rPr>
+        <w:t xml:space="preserve">brief </w:t>
+      </w:r>
+      <w:r>
+        <w:rPr>
+          <w:rFonts w:cs="Times New Roman"/>
+          <w:szCs w:val="26"/>
+        </w:rPr>
+        <w:t xml:space="preserve"> để</w:t>
+      </w:r>
+      <w:proofErr w:type="gramEnd"/>
+      <w:r>
+        <w:rPr>
+          <w:rFonts w:cs="Times New Roman"/>
+          <w:szCs w:val="26"/>
+        </w:rPr>
+        <w:t xml:space="preserve"> kiểm tra các vlan hiện có trong Score Switch</w:t>
       </w:r>
     </w:p>
     <w:p>
@@ -8176,6 +8223,7 @@
       <w:r>
         <w:rPr>
           <w:rFonts w:cs="Times New Roman"/>
+          <w:noProof/>
           <w:szCs w:val="26"/>
         </w:rPr>
         <w:drawing>
@@ -8855,8 +8903,17 @@
           <w:rFonts w:cs="Times New Roman"/>
           <w:szCs w:val="26"/>
         </w:rPr>
-        <w:t xml:space="preserve"> để cho phép thực hiện các lệnh trong router</w:t>
-      </w:r>
+        <w:t xml:space="preserve"> để cho phép thực hiện các lệnh trong </w:t>
+      </w:r>
+      <w:proofErr w:type="gramStart"/>
+      <w:r>
+        <w:rPr>
+          <w:rFonts w:cs="Times New Roman"/>
+          <w:szCs w:val="26"/>
+        </w:rPr>
+        <w:t>router</w:t>
+      </w:r>
+      <w:proofErr w:type="gramEnd"/>
     </w:p>
     <w:p>
       <w:pPr>
@@ -9210,8 +9267,19 @@
           <w:iCs/>
           <w:szCs w:val="26"/>
         </w:rPr>
-        <w:t>igabitEthernet 0/0/0</w:t>
-      </w:r>
+        <w:t>igabitEthernet 0/0/</w:t>
+      </w:r>
+      <w:proofErr w:type="gramStart"/>
+      <w:r>
+        <w:rPr>
+          <w:rFonts w:cs="Times New Roman"/>
+          <w:i/>
+          <w:iCs/>
+          <w:szCs w:val="26"/>
+        </w:rPr>
+        <w:t>0</w:t>
+      </w:r>
+      <w:proofErr w:type="gramEnd"/>
     </w:p>
     <w:p>
       <w:pPr>
@@ -9362,10 +9430,10 @@
           <w:noProof/>
         </w:rPr>
         <w:drawing>
-          <wp:inline distT="0" distB="0" distL="0" distR="0" wp14:anchorId="7F3DC070" wp14:editId="7F0C94A6">
-            <wp:extent cx="5265876" cy="4793395"/>
-            <wp:effectExtent l="0" t="0" r="0" b="7620"/>
-            <wp:docPr id="1480377880" name="Picture 1" descr="A screenshot of a computer&#10;&#10;Description automatically generated"/>
+          <wp:inline distT="0" distB="0" distL="0" distR="0" wp14:anchorId="02D1BF6A" wp14:editId="43A8E7D3">
+            <wp:extent cx="5189670" cy="3589331"/>
+            <wp:effectExtent l="0" t="0" r="0" b="0"/>
+            <wp:docPr id="680822484" name="Picture 1" descr="A screenshot of a computer&#10;&#10;Description automatically generated"/>
             <wp:cNvGraphicFramePr>
               <a:graphicFrameLocks xmlns:a="http://schemas.openxmlformats.org/drawingml/2006/main" noChangeAspect="1"/>
             </wp:cNvGraphicFramePr>
@@ -9373,7 +9441,7 @@
               <a:graphicData uri="http://schemas.openxmlformats.org/drawingml/2006/picture">
                 <pic:pic xmlns:pic="http://schemas.openxmlformats.org/drawingml/2006/picture">
                   <pic:nvPicPr>
-                    <pic:cNvPr id="1480377880" name="Picture 1" descr="A screenshot of a computer&#10;&#10;Description automatically generated"/>
+                    <pic:cNvPr id="680822484" name="Picture 1" descr="A screenshot of a computer&#10;&#10;Description automatically generated"/>
                     <pic:cNvPicPr/>
                   </pic:nvPicPr>
                   <pic:blipFill>
@@ -9385,7 +9453,7 @@
                   <pic:spPr>
                     <a:xfrm>
                       <a:off x="0" y="0"/>
-                      <a:ext cx="5265876" cy="4793395"/>
+                      <a:ext cx="5189670" cy="3589331"/>
                     </a:xfrm>
                     <a:prstGeom prst="rect">
                       <a:avLst/>
@@ -9406,9 +9474,6 @@
           <w:szCs w:val="26"/>
         </w:rPr>
       </w:pPr>
-      <w:bookmarkStart w:id="34" w:name="_Toc135811344"/>
-      <w:bookmarkStart w:id="35" w:name="_Toc135811412"/>
-      <w:bookmarkStart w:id="36" w:name="_Toc136031557"/>
       <w:r>
         <w:rPr>
           <w:sz w:val="26"/>
@@ -9459,27 +9524,24 @@
         </w:rPr>
         <w:t>. Đặt IP cho cổng G0/0/0</w:t>
       </w:r>
+    </w:p>
+    <w:p>
+      <w:pPr>
+        <w:rPr>
+          <w:rFonts w:cs="Times New Roman"/>
+          <w:szCs w:val="26"/>
+        </w:rPr>
+      </w:pPr>
+    </w:p>
+    <w:p>
+      <w:pPr>
+        <w:pStyle w:val="Heading3"/>
+      </w:pPr>
+      <w:bookmarkStart w:id="34" w:name="_Toc136031641"/>
+      <w:r>
+        <w:t>Cấu hình để các Switch L2 nhận VLAN tương ứng từ Score switch theo mô hình.</w:t>
+      </w:r>
       <w:bookmarkEnd w:id="34"/>
-      <w:bookmarkEnd w:id="35"/>
-      <w:bookmarkEnd w:id="36"/>
-    </w:p>
-    <w:p>
-      <w:pPr>
-        <w:rPr>
-          <w:rFonts w:cs="Times New Roman"/>
-          <w:szCs w:val="26"/>
-        </w:rPr>
-      </w:pPr>
-    </w:p>
-    <w:p>
-      <w:pPr>
-        <w:pStyle w:val="Heading3"/>
-      </w:pPr>
-      <w:bookmarkStart w:id="37" w:name="_Toc136031641"/>
-      <w:r>
-        <w:t>Cấu hình để các Switch L2 nhận VLAN tương ứng từ Score switch theo mô hình.</w:t>
-      </w:r>
-      <w:bookmarkEnd w:id="37"/>
     </w:p>
     <w:p>
       <w:pPr>
@@ -9643,7 +9705,6 @@
           <w:bCs/>
           <w:lang w:eastAsia="zh-CN"/>
         </w:rPr>
-        <w:lastRenderedPageBreak/>
         <w:t xml:space="preserve">Bước 2: </w:t>
       </w:r>
       <w:r>
@@ -9674,6 +9735,7 @@
         <w:rPr>
           <w:noProof/>
         </w:rPr>
+        <w:lastRenderedPageBreak/>
         <w:drawing>
           <wp:inline distT="0" distB="0" distL="0" distR="0" wp14:anchorId="3108B16A" wp14:editId="2266E724">
             <wp:extent cx="4115157" cy="1112616"/>
@@ -9955,11 +10017,11 @@
       <w:pPr>
         <w:pStyle w:val="Heading3"/>
       </w:pPr>
-      <w:bookmarkStart w:id="38" w:name="_Toc136031642"/>
+      <w:bookmarkStart w:id="35" w:name="_Toc136031642"/>
       <w:r>
         <w:t>Cấu hình IP tĩnh và đặt IP cho các PC theo mô hình.</w:t>
       </w:r>
-      <w:bookmarkEnd w:id="38"/>
+      <w:bookmarkEnd w:id="35"/>
     </w:p>
     <w:p>
       <w:pPr>
@@ -10199,7 +10261,7 @@
         </w:rPr>
         <w:lastRenderedPageBreak/>
         <w:drawing>
-          <wp:inline distT="0" distB="0" distL="0" distR="0" wp14:anchorId="47CF6492" wp14:editId="7A521176">
+          <wp:inline distT="0" distB="0" distL="0" distR="0" wp14:anchorId="47CF6492" wp14:editId="1B4D6B2F">
             <wp:extent cx="5006774" cy="2392887"/>
             <wp:effectExtent l="0" t="0" r="3810" b="7620"/>
             <wp:docPr id="212316872" name="Picture 1" descr="A screenshot of a computer&#10;&#10;Description automatically generated"/>
@@ -11552,7 +11614,7 @@
       <w:pPr>
         <w:pStyle w:val="Heading3"/>
       </w:pPr>
-      <w:bookmarkStart w:id="39" w:name="_Toc136031643"/>
+      <w:bookmarkStart w:id="36" w:name="_Toc136031643"/>
       <w:r>
         <w:t xml:space="preserve">Các PC </w:t>
       </w:r>
@@ -11562,7 +11624,820 @@
       <w:r>
         <w:t xml:space="preserve"> các VLAN ping thông với nhau.</w:t>
       </w:r>
-      <w:bookmarkEnd w:id="39"/>
+      <w:bookmarkEnd w:id="36"/>
+    </w:p>
+    <w:p>
+      <w:pPr>
+        <w:rPr>
+          <w:rFonts w:cs="Times New Roman"/>
+          <w:szCs w:val="26"/>
+        </w:rPr>
+      </w:pPr>
+      <w:r>
+        <w:rPr>
+          <w:rFonts w:cs="Times New Roman"/>
+          <w:b/>
+          <w:bCs/>
+          <w:szCs w:val="26"/>
+        </w:rPr>
+        <w:t xml:space="preserve">Bước 1: </w:t>
+      </w:r>
+      <w:r>
+        <w:rPr>
+          <w:rFonts w:cs="Times New Roman"/>
+          <w:szCs w:val="26"/>
+        </w:rPr>
+        <w:t>Cho phép VLAN tương ứng với từng Switch</w:t>
+      </w:r>
+    </w:p>
+    <w:p>
+      <w:pPr>
+        <w:rPr>
+          <w:rFonts w:cs="Times New Roman"/>
+          <w:szCs w:val="26"/>
+        </w:rPr>
+      </w:pPr>
+      <w:r>
+        <w:rPr>
+          <w:rFonts w:cs="Times New Roman"/>
+          <w:szCs w:val="26"/>
+        </w:rPr>
+        <w:t>Switch 0 – VLAN 30</w:t>
+      </w:r>
+    </w:p>
+    <w:p>
+      <w:pPr>
+        <w:keepNext/>
+        <w:jc w:val="center"/>
+      </w:pPr>
+      <w:r>
+        <w:rPr>
+          <w:noProof/>
+        </w:rPr>
+        <w:drawing>
+          <wp:inline distT="0" distB="0" distL="0" distR="0" wp14:anchorId="6821634E" wp14:editId="63EB8A50">
+            <wp:extent cx="4755292" cy="1394581"/>
+            <wp:effectExtent l="0" t="0" r="7620" b="0"/>
+            <wp:docPr id="16207295" name="Picture 1"/>
+            <wp:cNvGraphicFramePr>
+              <a:graphicFrameLocks xmlns:a="http://schemas.openxmlformats.org/drawingml/2006/main" noChangeAspect="1"/>
+            </wp:cNvGraphicFramePr>
+            <a:graphic xmlns:a="http://schemas.openxmlformats.org/drawingml/2006/main">
+              <a:graphicData uri="http://schemas.openxmlformats.org/drawingml/2006/picture">
+                <pic:pic xmlns:pic="http://schemas.openxmlformats.org/drawingml/2006/picture">
+                  <pic:nvPicPr>
+                    <pic:cNvPr id="16207295" name=""/>
+                    <pic:cNvPicPr/>
+                  </pic:nvPicPr>
+                  <pic:blipFill>
+                    <a:blip r:embed="rId36"/>
+                    <a:stretch>
+                      <a:fillRect/>
+                    </a:stretch>
+                  </pic:blipFill>
+                  <pic:spPr>
+                    <a:xfrm>
+                      <a:off x="0" y="0"/>
+                      <a:ext cx="4755292" cy="1394581"/>
+                    </a:xfrm>
+                    <a:prstGeom prst="rect">
+                      <a:avLst/>
+                    </a:prstGeom>
+                  </pic:spPr>
+                </pic:pic>
+              </a:graphicData>
+            </a:graphic>
+          </wp:inline>
+        </w:drawing>
+      </w:r>
+    </w:p>
+    <w:p>
+      <w:pPr>
+        <w:pStyle w:val="Caption"/>
+        <w:rPr>
+          <w:rFonts w:cs="Times New Roman"/>
+          <w:sz w:val="26"/>
+          <w:szCs w:val="26"/>
+        </w:rPr>
+      </w:pPr>
+      <w:r>
+        <w:rPr>
+          <w:sz w:val="26"/>
+          <w:szCs w:val="26"/>
+        </w:rPr>
+        <w:t xml:space="preserve">Hình </w:t>
+      </w:r>
+      <w:r>
+        <w:rPr>
+          <w:sz w:val="26"/>
+          <w:szCs w:val="26"/>
+        </w:rPr>
+        <w:fldChar w:fldCharType="begin"/>
+      </w:r>
+      <w:r>
+        <w:rPr>
+          <w:sz w:val="26"/>
+          <w:szCs w:val="26"/>
+        </w:rPr>
+        <w:instrText xml:space="preserve"> SEQ Hình \* ARABIC </w:instrText>
+      </w:r>
+      <w:r>
+        <w:rPr>
+          <w:sz w:val="26"/>
+          <w:szCs w:val="26"/>
+        </w:rPr>
+        <w:fldChar w:fldCharType="separate"/>
+      </w:r>
+      <w:r>
+        <w:rPr>
+          <w:noProof/>
+          <w:sz w:val="26"/>
+          <w:szCs w:val="26"/>
+        </w:rPr>
+        <w:t>29</w:t>
+      </w:r>
+      <w:r>
+        <w:rPr>
+          <w:sz w:val="26"/>
+          <w:szCs w:val="26"/>
+        </w:rPr>
+        <w:fldChar w:fldCharType="end"/>
+      </w:r>
+      <w:r>
+        <w:rPr>
+          <w:sz w:val="26"/>
+          <w:szCs w:val="26"/>
+        </w:rPr>
+        <w:t>. Switch 0 - VLAN 30</w:t>
+      </w:r>
+    </w:p>
+    <w:p>
+      <w:pPr>
+        <w:rPr>
+          <w:rFonts w:cs="Times New Roman"/>
+          <w:szCs w:val="26"/>
+        </w:rPr>
+      </w:pPr>
+    </w:p>
+    <w:p>
+      <w:pPr>
+        <w:keepNext/>
+        <w:jc w:val="center"/>
+      </w:pPr>
+      <w:r>
+        <w:rPr>
+          <w:rFonts w:cs="Times New Roman"/>
+          <w:szCs w:val="26"/>
+        </w:rPr>
+        <w:drawing>
+          <wp:inline distT="0" distB="0" distL="0" distR="0" wp14:anchorId="4A34080C" wp14:editId="49258F79">
+            <wp:extent cx="2987299" cy="845893"/>
+            <wp:effectExtent l="0" t="0" r="3810" b="0"/>
+            <wp:docPr id="40894217" name="Picture 1" descr="A picture containing text, screenshot, font, algebra&#10;&#10;Description automatically generated"/>
+            <wp:cNvGraphicFramePr>
+              <a:graphicFrameLocks xmlns:a="http://schemas.openxmlformats.org/drawingml/2006/main" noChangeAspect="1"/>
+            </wp:cNvGraphicFramePr>
+            <a:graphic xmlns:a="http://schemas.openxmlformats.org/drawingml/2006/main">
+              <a:graphicData uri="http://schemas.openxmlformats.org/drawingml/2006/picture">
+                <pic:pic xmlns:pic="http://schemas.openxmlformats.org/drawingml/2006/picture">
+                  <pic:nvPicPr>
+                    <pic:cNvPr id="40894217" name="Picture 1" descr="A picture containing text, screenshot, font, algebra&#10;&#10;Description automatically generated"/>
+                    <pic:cNvPicPr/>
+                  </pic:nvPicPr>
+                  <pic:blipFill>
+                    <a:blip r:embed="rId37"/>
+                    <a:stretch>
+                      <a:fillRect/>
+                    </a:stretch>
+                  </pic:blipFill>
+                  <pic:spPr>
+                    <a:xfrm>
+                      <a:off x="0" y="0"/>
+                      <a:ext cx="2987299" cy="845893"/>
+                    </a:xfrm>
+                    <a:prstGeom prst="rect">
+                      <a:avLst/>
+                    </a:prstGeom>
+                  </pic:spPr>
+                </pic:pic>
+              </a:graphicData>
+            </a:graphic>
+          </wp:inline>
+        </w:drawing>
+      </w:r>
+    </w:p>
+    <w:p>
+      <w:pPr>
+        <w:pStyle w:val="Caption"/>
+        <w:rPr>
+          <w:rFonts w:cs="Times New Roman"/>
+          <w:sz w:val="26"/>
+          <w:szCs w:val="26"/>
+        </w:rPr>
+      </w:pPr>
+      <w:r>
+        <w:rPr>
+          <w:sz w:val="26"/>
+          <w:szCs w:val="26"/>
+        </w:rPr>
+        <w:t xml:space="preserve">Hình </w:t>
+      </w:r>
+      <w:r>
+        <w:rPr>
+          <w:sz w:val="26"/>
+          <w:szCs w:val="26"/>
+        </w:rPr>
+        <w:fldChar w:fldCharType="begin"/>
+      </w:r>
+      <w:r>
+        <w:rPr>
+          <w:sz w:val="26"/>
+          <w:szCs w:val="26"/>
+        </w:rPr>
+        <w:instrText xml:space="preserve"> SEQ Hình \* ARABIC </w:instrText>
+      </w:r>
+      <w:r>
+        <w:rPr>
+          <w:sz w:val="26"/>
+          <w:szCs w:val="26"/>
+        </w:rPr>
+        <w:fldChar w:fldCharType="separate"/>
+      </w:r>
+      <w:r>
+        <w:rPr>
+          <w:noProof/>
+          <w:sz w:val="26"/>
+          <w:szCs w:val="26"/>
+        </w:rPr>
+        <w:t>30</w:t>
+      </w:r>
+      <w:r>
+        <w:rPr>
+          <w:sz w:val="26"/>
+          <w:szCs w:val="26"/>
+        </w:rPr>
+        <w:fldChar w:fldCharType="end"/>
+      </w:r>
+      <w:r>
+        <w:rPr>
+          <w:sz w:val="26"/>
+          <w:szCs w:val="26"/>
+        </w:rPr>
+        <w:t>. Cho phép VLAN30 truy cập vào Switch 0</w:t>
+      </w:r>
+      <w:r>
+        <w:rPr>
+          <w:sz w:val="26"/>
+          <w:szCs w:val="26"/>
+        </w:rPr>
+        <w:t xml:space="preserve"> với port </w:t>
+      </w:r>
+      <w:r>
+        <w:rPr>
+          <w:sz w:val="26"/>
+          <w:szCs w:val="26"/>
+        </w:rPr>
+        <w:t>F</w:t>
+      </w:r>
+      <w:r>
+        <w:rPr>
+          <w:sz w:val="26"/>
+          <w:szCs w:val="26"/>
+        </w:rPr>
+        <w:t xml:space="preserve">a1, </w:t>
+      </w:r>
+      <w:r>
+        <w:rPr>
+          <w:sz w:val="26"/>
+          <w:szCs w:val="26"/>
+        </w:rPr>
+        <w:t>F</w:t>
+      </w:r>
+      <w:r>
+        <w:rPr>
+          <w:sz w:val="26"/>
+          <w:szCs w:val="26"/>
+        </w:rPr>
+        <w:t>a2</w:t>
+      </w:r>
+    </w:p>
+    <w:p>
+      <w:pPr>
+        <w:rPr>
+          <w:rFonts w:cs="Times New Roman"/>
+          <w:szCs w:val="26"/>
+        </w:rPr>
+      </w:pPr>
+    </w:p>
+    <w:p>
+      <w:pPr>
+        <w:rPr>
+          <w:rFonts w:cs="Times New Roman"/>
+          <w:szCs w:val="26"/>
+        </w:rPr>
+      </w:pPr>
+      <w:r>
+        <w:rPr>
+          <w:rFonts w:cs="Times New Roman"/>
+          <w:szCs w:val="26"/>
+        </w:rPr>
+        <w:t xml:space="preserve">Switch </w:t>
+      </w:r>
+      <w:r>
+        <w:rPr>
+          <w:rFonts w:cs="Times New Roman"/>
+          <w:szCs w:val="26"/>
+        </w:rPr>
+        <w:t>1</w:t>
+      </w:r>
+      <w:r>
+        <w:rPr>
+          <w:rFonts w:cs="Times New Roman"/>
+          <w:szCs w:val="26"/>
+        </w:rPr>
+        <w:t xml:space="preserve"> – VLAN </w:t>
+      </w:r>
+      <w:r>
+        <w:rPr>
+          <w:rFonts w:cs="Times New Roman"/>
+          <w:szCs w:val="26"/>
+        </w:rPr>
+        <w:t>88</w:t>
+      </w:r>
+    </w:p>
+    <w:p>
+      <w:pPr>
+        <w:keepNext/>
+        <w:jc w:val="center"/>
+      </w:pPr>
+      <w:r>
+        <w:rPr>
+          <w:noProof/>
+        </w:rPr>
+        <w:lastRenderedPageBreak/>
+        <w:drawing>
+          <wp:inline distT="0" distB="0" distL="0" distR="0" wp14:anchorId="7DE9E80F" wp14:editId="11788F39">
+            <wp:extent cx="3833192" cy="739204"/>
+            <wp:effectExtent l="0" t="0" r="0" b="3810"/>
+            <wp:docPr id="1289510709" name="Picture 1" descr="A picture containing text, screenshot, font, line&#10;&#10;Description automatically generated"/>
+            <wp:cNvGraphicFramePr>
+              <a:graphicFrameLocks xmlns:a="http://schemas.openxmlformats.org/drawingml/2006/main" noChangeAspect="1"/>
+            </wp:cNvGraphicFramePr>
+            <a:graphic xmlns:a="http://schemas.openxmlformats.org/drawingml/2006/main">
+              <a:graphicData uri="http://schemas.openxmlformats.org/drawingml/2006/picture">
+                <pic:pic xmlns:pic="http://schemas.openxmlformats.org/drawingml/2006/picture">
+                  <pic:nvPicPr>
+                    <pic:cNvPr id="1289510709" name="Picture 1" descr="A picture containing text, screenshot, font, line&#10;&#10;Description automatically generated"/>
+                    <pic:cNvPicPr/>
+                  </pic:nvPicPr>
+                  <pic:blipFill>
+                    <a:blip r:embed="rId38"/>
+                    <a:stretch>
+                      <a:fillRect/>
+                    </a:stretch>
+                  </pic:blipFill>
+                  <pic:spPr>
+                    <a:xfrm>
+                      <a:off x="0" y="0"/>
+                      <a:ext cx="3833192" cy="739204"/>
+                    </a:xfrm>
+                    <a:prstGeom prst="rect">
+                      <a:avLst/>
+                    </a:prstGeom>
+                  </pic:spPr>
+                </pic:pic>
+              </a:graphicData>
+            </a:graphic>
+          </wp:inline>
+        </w:drawing>
+      </w:r>
+    </w:p>
+    <w:p>
+      <w:pPr>
+        <w:pStyle w:val="Caption"/>
+        <w:rPr>
+          <w:rFonts w:cs="Times New Roman"/>
+          <w:sz w:val="26"/>
+          <w:szCs w:val="26"/>
+        </w:rPr>
+      </w:pPr>
+      <w:r>
+        <w:rPr>
+          <w:sz w:val="26"/>
+          <w:szCs w:val="26"/>
+        </w:rPr>
+        <w:t xml:space="preserve">Hình </w:t>
+      </w:r>
+      <w:r>
+        <w:rPr>
+          <w:sz w:val="26"/>
+          <w:szCs w:val="26"/>
+        </w:rPr>
+        <w:fldChar w:fldCharType="begin"/>
+      </w:r>
+      <w:r>
+        <w:rPr>
+          <w:sz w:val="26"/>
+          <w:szCs w:val="26"/>
+        </w:rPr>
+        <w:instrText xml:space="preserve"> SEQ Hình \* ARABIC </w:instrText>
+      </w:r>
+      <w:r>
+        <w:rPr>
+          <w:sz w:val="26"/>
+          <w:szCs w:val="26"/>
+        </w:rPr>
+        <w:fldChar w:fldCharType="separate"/>
+      </w:r>
+      <w:r>
+        <w:rPr>
+          <w:noProof/>
+          <w:sz w:val="26"/>
+          <w:szCs w:val="26"/>
+        </w:rPr>
+        <w:t>31</w:t>
+      </w:r>
+      <w:r>
+        <w:rPr>
+          <w:sz w:val="26"/>
+          <w:szCs w:val="26"/>
+        </w:rPr>
+        <w:fldChar w:fldCharType="end"/>
+      </w:r>
+      <w:r>
+        <w:rPr>
+          <w:sz w:val="26"/>
+          <w:szCs w:val="26"/>
+        </w:rPr>
+        <w:t>. Switch 1 - VLAN 88</w:t>
+      </w:r>
+    </w:p>
+    <w:p>
+      <w:pPr>
+        <w:rPr>
+          <w:rFonts w:cs="Times New Roman"/>
+          <w:szCs w:val="26"/>
+        </w:rPr>
+      </w:pPr>
+    </w:p>
+    <w:p>
+      <w:pPr>
+        <w:keepNext/>
+        <w:jc w:val="center"/>
+      </w:pPr>
+      <w:r>
+        <w:rPr>
+          <w:rFonts w:cs="Times New Roman"/>
+          <w:szCs w:val="26"/>
+        </w:rPr>
+        <w:drawing>
+          <wp:inline distT="0" distB="0" distL="0" distR="0" wp14:anchorId="197A952D" wp14:editId="0EB9AA6E">
+            <wp:extent cx="2911092" cy="868755"/>
+            <wp:effectExtent l="0" t="0" r="3810" b="7620"/>
+            <wp:docPr id="1038612124" name="Picture 1" descr="A picture containing text, screenshot, font, white&#10;&#10;Description automatically generated"/>
+            <wp:cNvGraphicFramePr>
+              <a:graphicFrameLocks xmlns:a="http://schemas.openxmlformats.org/drawingml/2006/main" noChangeAspect="1"/>
+            </wp:cNvGraphicFramePr>
+            <a:graphic xmlns:a="http://schemas.openxmlformats.org/drawingml/2006/main">
+              <a:graphicData uri="http://schemas.openxmlformats.org/drawingml/2006/picture">
+                <pic:pic xmlns:pic="http://schemas.openxmlformats.org/drawingml/2006/picture">
+                  <pic:nvPicPr>
+                    <pic:cNvPr id="1038612124" name="Picture 1" descr="A picture containing text, screenshot, font, white&#10;&#10;Description automatically generated"/>
+                    <pic:cNvPicPr/>
+                  </pic:nvPicPr>
+                  <pic:blipFill>
+                    <a:blip r:embed="rId39"/>
+                    <a:stretch>
+                      <a:fillRect/>
+                    </a:stretch>
+                  </pic:blipFill>
+                  <pic:spPr>
+                    <a:xfrm>
+                      <a:off x="0" y="0"/>
+                      <a:ext cx="2911092" cy="868755"/>
+                    </a:xfrm>
+                    <a:prstGeom prst="rect">
+                      <a:avLst/>
+                    </a:prstGeom>
+                  </pic:spPr>
+                </pic:pic>
+              </a:graphicData>
+            </a:graphic>
+          </wp:inline>
+        </w:drawing>
+      </w:r>
+    </w:p>
+    <w:p>
+      <w:pPr>
+        <w:pStyle w:val="Caption"/>
+        <w:rPr>
+          <w:rFonts w:cs="Times New Roman"/>
+          <w:sz w:val="26"/>
+          <w:szCs w:val="26"/>
+        </w:rPr>
+      </w:pPr>
+      <w:r>
+        <w:rPr>
+          <w:sz w:val="26"/>
+          <w:szCs w:val="26"/>
+        </w:rPr>
+        <w:t xml:space="preserve">Hình </w:t>
+      </w:r>
+      <w:r>
+        <w:rPr>
+          <w:sz w:val="26"/>
+          <w:szCs w:val="26"/>
+        </w:rPr>
+        <w:fldChar w:fldCharType="begin"/>
+      </w:r>
+      <w:r>
+        <w:rPr>
+          <w:sz w:val="26"/>
+          <w:szCs w:val="26"/>
+        </w:rPr>
+        <w:instrText xml:space="preserve"> SEQ Hình \* ARABIC </w:instrText>
+      </w:r>
+      <w:r>
+        <w:rPr>
+          <w:sz w:val="26"/>
+          <w:szCs w:val="26"/>
+        </w:rPr>
+        <w:fldChar w:fldCharType="separate"/>
+      </w:r>
+      <w:r>
+        <w:rPr>
+          <w:noProof/>
+          <w:sz w:val="26"/>
+          <w:szCs w:val="26"/>
+        </w:rPr>
+        <w:t>32</w:t>
+      </w:r>
+      <w:r>
+        <w:rPr>
+          <w:sz w:val="26"/>
+          <w:szCs w:val="26"/>
+        </w:rPr>
+        <w:fldChar w:fldCharType="end"/>
+      </w:r>
+      <w:r>
+        <w:rPr>
+          <w:sz w:val="26"/>
+          <w:szCs w:val="26"/>
+        </w:rPr>
+        <w:t xml:space="preserve">. Cho phép VLAN88 truy cập vào Switch 1 </w:t>
+      </w:r>
+      <w:r>
+        <w:rPr>
+          <w:sz w:val="26"/>
+          <w:szCs w:val="26"/>
+        </w:rPr>
+        <w:t>với</w:t>
+      </w:r>
+      <w:r>
+        <w:rPr>
+          <w:sz w:val="26"/>
+          <w:szCs w:val="26"/>
+        </w:rPr>
+        <w:t xml:space="preserve"> port Fa1, Fa2</w:t>
+      </w:r>
+    </w:p>
+    <w:p>
+      <w:pPr>
+        <w:rPr>
+          <w:rFonts w:cs="Times New Roman"/>
+          <w:szCs w:val="26"/>
+        </w:rPr>
+      </w:pPr>
+    </w:p>
+    <w:p>
+      <w:pPr>
+        <w:rPr>
+          <w:rFonts w:cs="Times New Roman"/>
+          <w:szCs w:val="26"/>
+        </w:rPr>
+      </w:pPr>
+      <w:r>
+        <w:rPr>
+          <w:rFonts w:cs="Times New Roman"/>
+          <w:szCs w:val="26"/>
+        </w:rPr>
+        <w:t xml:space="preserve">Switch </w:t>
+      </w:r>
+      <w:r>
+        <w:rPr>
+          <w:rFonts w:cs="Times New Roman"/>
+          <w:szCs w:val="26"/>
+        </w:rPr>
+        <w:t xml:space="preserve">2 </w:t>
+      </w:r>
+      <w:r>
+        <w:rPr>
+          <w:rFonts w:cs="Times New Roman"/>
+          <w:szCs w:val="26"/>
+        </w:rPr>
+        <w:t xml:space="preserve">– VLAN </w:t>
+      </w:r>
+      <w:r>
+        <w:rPr>
+          <w:rFonts w:cs="Times New Roman"/>
+          <w:szCs w:val="26"/>
+        </w:rPr>
+        <w:t>24</w:t>
+      </w:r>
+    </w:p>
+    <w:p>
+      <w:pPr>
+        <w:rPr>
+          <w:rFonts w:cs="Times New Roman"/>
+          <w:szCs w:val="26"/>
+        </w:rPr>
+      </w:pPr>
+    </w:p>
+    <w:p>
+      <w:pPr>
+        <w:rPr>
+          <w:rFonts w:cs="Times New Roman"/>
+          <w:szCs w:val="26"/>
+        </w:rPr>
+      </w:pPr>
+    </w:p>
+    <w:p>
+      <w:pPr>
+        <w:rPr>
+          <w:rFonts w:cs="Times New Roman"/>
+          <w:szCs w:val="26"/>
+        </w:rPr>
+      </w:pPr>
+      <w:r>
+        <w:rPr>
+          <w:rFonts w:cs="Times New Roman"/>
+          <w:szCs w:val="26"/>
+        </w:rPr>
+        <w:t xml:space="preserve">Switch </w:t>
+      </w:r>
+      <w:r>
+        <w:rPr>
+          <w:rFonts w:cs="Times New Roman"/>
+          <w:szCs w:val="26"/>
+        </w:rPr>
+        <w:t>3</w:t>
+      </w:r>
+      <w:r>
+        <w:rPr>
+          <w:rFonts w:cs="Times New Roman"/>
+          <w:szCs w:val="26"/>
+        </w:rPr>
+        <w:t xml:space="preserve"> – VLAN </w:t>
+      </w:r>
+      <w:r>
+        <w:rPr>
+          <w:rFonts w:cs="Times New Roman"/>
+          <w:szCs w:val="26"/>
+        </w:rPr>
+        <w:t>14, VLAN 16</w:t>
+      </w:r>
+    </w:p>
+    <w:p>
+      <w:pPr>
+        <w:rPr>
+          <w:rFonts w:cs="Times New Roman"/>
+          <w:szCs w:val="26"/>
+        </w:rPr>
+      </w:pPr>
+    </w:p>
+    <w:p>
+      <w:pPr>
+        <w:rPr>
+          <w:rFonts w:cs="Times New Roman"/>
+          <w:szCs w:val="26"/>
+        </w:rPr>
+      </w:pPr>
+    </w:p>
+    <w:p>
+      <w:pPr>
+        <w:rPr>
+          <w:rFonts w:cs="Times New Roman"/>
+          <w:szCs w:val="26"/>
+        </w:rPr>
+      </w:pPr>
+      <w:r>
+        <w:rPr>
+          <w:rFonts w:cs="Times New Roman"/>
+          <w:szCs w:val="26"/>
+        </w:rPr>
+        <w:t xml:space="preserve">Switch </w:t>
+      </w:r>
+      <w:r>
+        <w:rPr>
+          <w:rFonts w:cs="Times New Roman"/>
+          <w:szCs w:val="26"/>
+        </w:rPr>
+        <w:t>4</w:t>
+      </w:r>
+      <w:r>
+        <w:rPr>
+          <w:rFonts w:cs="Times New Roman"/>
+          <w:szCs w:val="26"/>
+        </w:rPr>
+        <w:t xml:space="preserve"> – VLAN </w:t>
+      </w:r>
+      <w:r>
+        <w:rPr>
+          <w:rFonts w:cs="Times New Roman"/>
+          <w:szCs w:val="26"/>
+        </w:rPr>
+        <w:t>14</w:t>
+      </w:r>
+    </w:p>
+    <w:p>
+      <w:pPr>
+        <w:rPr>
+          <w:rFonts w:cs="Times New Roman"/>
+          <w:szCs w:val="26"/>
+        </w:rPr>
+      </w:pPr>
+    </w:p>
+    <w:p>
+      <w:pPr>
+        <w:rPr>
+          <w:rFonts w:cs="Times New Roman"/>
+          <w:szCs w:val="26"/>
+        </w:rPr>
+      </w:pPr>
+    </w:p>
+    <w:p>
+      <w:pPr>
+        <w:rPr>
+          <w:rFonts w:cs="Times New Roman"/>
+          <w:szCs w:val="26"/>
+        </w:rPr>
+      </w:pPr>
+      <w:r>
+        <w:rPr>
+          <w:rFonts w:cs="Times New Roman"/>
+          <w:szCs w:val="26"/>
+        </w:rPr>
+        <w:t xml:space="preserve">Switch </w:t>
+      </w:r>
+      <w:r>
+        <w:rPr>
+          <w:rFonts w:cs="Times New Roman"/>
+          <w:szCs w:val="26"/>
+        </w:rPr>
+        <w:t>5</w:t>
+      </w:r>
+      <w:r>
+        <w:rPr>
+          <w:rFonts w:cs="Times New Roman"/>
+          <w:szCs w:val="26"/>
+        </w:rPr>
+        <w:t xml:space="preserve"> – VLAN </w:t>
+      </w:r>
+      <w:r>
+        <w:rPr>
+          <w:rFonts w:cs="Times New Roman"/>
+          <w:szCs w:val="26"/>
+        </w:rPr>
+        <w:t>16</w:t>
+      </w:r>
+    </w:p>
+    <w:p>
+      <w:pPr>
+        <w:rPr>
+          <w:rFonts w:cs="Times New Roman"/>
+          <w:szCs w:val="26"/>
+        </w:rPr>
+      </w:pPr>
+    </w:p>
+    <w:p>
+      <w:pPr>
+        <w:rPr>
+          <w:rFonts w:cs="Times New Roman"/>
+          <w:szCs w:val="26"/>
+        </w:rPr>
+      </w:pPr>
+    </w:p>
+    <w:p>
+      <w:pPr>
+        <w:rPr>
+          <w:rFonts w:cs="Times New Roman"/>
+          <w:szCs w:val="26"/>
+        </w:rPr>
+      </w:pPr>
+      <w:r>
+        <w:rPr>
+          <w:rFonts w:cs="Times New Roman"/>
+          <w:szCs w:val="26"/>
+        </w:rPr>
+        <w:t xml:space="preserve">Switch – VLAN </w:t>
+      </w:r>
+      <w:r>
+        <w:rPr>
+          <w:rFonts w:cs="Times New Roman"/>
+          <w:szCs w:val="26"/>
+        </w:rPr>
+        <w:t>13</w:t>
+      </w:r>
     </w:p>
     <w:p>
       <w:pPr>
@@ -11584,17 +12459,18 @@
       <w:pPr>
         <w:pStyle w:val="Heading2"/>
       </w:pPr>
-      <w:bookmarkStart w:id="40" w:name="_Toc136031644"/>
-      <w:r>
+      <w:bookmarkStart w:id="37" w:name="_Toc136031644"/>
+      <w:r>
+        <w:lastRenderedPageBreak/>
         <w:t>Yêu cầu 2:</w:t>
       </w:r>
-      <w:bookmarkEnd w:id="40"/>
+      <w:bookmarkEnd w:id="37"/>
     </w:p>
     <w:p>
       <w:pPr>
         <w:pStyle w:val="Heading3"/>
       </w:pPr>
-      <w:bookmarkStart w:id="41" w:name="_Toc136031645"/>
+      <w:bookmarkStart w:id="38" w:name="_Toc136031645"/>
       <w:r>
         <w:t xml:space="preserve">Quy </w:t>
       </w:r>
@@ -11604,7 +12480,7 @@
       <w:r>
         <w:t xml:space="preserve"> lớp mạng cho 2 vùng mạng theo mô hình</w:t>
       </w:r>
-      <w:bookmarkEnd w:id="41"/>
+      <w:bookmarkEnd w:id="38"/>
     </w:p>
     <w:p>
       <w:pPr>
@@ -11631,7 +12507,7 @@
                     <pic:cNvPicPr/>
                   </pic:nvPicPr>
                   <pic:blipFill>
-                    <a:blip r:embed="rId36"/>
+                    <a:blip r:embed="rId40"/>
                     <a:stretch>
                       <a:fillRect/>
                     </a:stretch>
@@ -11660,7 +12536,7 @@
           <w:szCs w:val="26"/>
         </w:rPr>
       </w:pPr>
-      <w:bookmarkStart w:id="42" w:name="_Toc136031558"/>
+      <w:bookmarkStart w:id="39" w:name="_Toc136031558"/>
       <w:r>
         <w:rPr>
           <w:sz w:val="26"/>
@@ -11695,7 +12571,7 @@
           <w:sz w:val="26"/>
           <w:szCs w:val="26"/>
         </w:rPr>
-        <w:t>29</w:t>
+        <w:t>33</w:t>
       </w:r>
       <w:r>
         <w:rPr>
@@ -11711,14 +12587,14 @@
         </w:rPr>
         <w:t>. Quy hoạch lớp mạng</w:t>
       </w:r>
-      <w:bookmarkEnd w:id="42"/>
+      <w:bookmarkEnd w:id="39"/>
     </w:p>
     <w:p/>
     <w:p>
       <w:pPr>
         <w:pStyle w:val="Heading3"/>
       </w:pPr>
-      <w:bookmarkStart w:id="43" w:name="_Toc136031646"/>
+      <w:bookmarkStart w:id="40" w:name="_Toc136031646"/>
       <w:r>
         <w:t xml:space="preserve">Đặt </w:t>
       </w:r>
@@ -11728,17 +12604,17 @@
       <w:r>
         <w:t xml:space="preserve"> trên router và cấu hình cấp DHCP cho 2 vùng mạng</w:t>
       </w:r>
-      <w:bookmarkEnd w:id="43"/>
+      <w:bookmarkEnd w:id="40"/>
     </w:p>
     <w:p>
       <w:pPr>
         <w:pStyle w:val="Heading4"/>
       </w:pPr>
-      <w:bookmarkStart w:id="44" w:name="_Toc136031647"/>
+      <w:bookmarkStart w:id="41" w:name="_Toc136031647"/>
       <w:r>
         <w:t>Cấu hình DHCP cho Router A</w:t>
       </w:r>
-      <w:bookmarkEnd w:id="44"/>
+      <w:bookmarkEnd w:id="41"/>
     </w:p>
     <w:p>
       <w:r>
@@ -11781,7 +12657,7 @@
                     <pic:cNvPicPr/>
                   </pic:nvPicPr>
                   <pic:blipFill>
-                    <a:blip r:embed="rId37"/>
+                    <a:blip r:embed="rId41"/>
                     <a:stretch>
                       <a:fillRect/>
                     </a:stretch>
@@ -11810,7 +12686,7 @@
           <w:szCs w:val="26"/>
         </w:rPr>
       </w:pPr>
-      <w:bookmarkStart w:id="45" w:name="_Toc136031559"/>
+      <w:bookmarkStart w:id="42" w:name="_Toc136031559"/>
       <w:r>
         <w:rPr>
           <w:sz w:val="26"/>
@@ -11845,7 +12721,7 @@
           <w:sz w:val="26"/>
           <w:szCs w:val="26"/>
         </w:rPr>
-        <w:t>30</w:t>
+        <w:t>34</w:t>
       </w:r>
       <w:r>
         <w:rPr>
@@ -11861,7 +12737,7 @@
         </w:rPr>
         <w:t>. CLI của Router A</w:t>
       </w:r>
-      <w:bookmarkEnd w:id="45"/>
+      <w:bookmarkEnd w:id="42"/>
     </w:p>
     <w:p/>
     <w:p>
@@ -11917,7 +12793,7 @@
                     <pic:cNvPicPr/>
                   </pic:nvPicPr>
                   <pic:blipFill>
-                    <a:blip r:embed="rId38"/>
+                    <a:blip r:embed="rId42"/>
                     <a:stretch>
                       <a:fillRect/>
                     </a:stretch>
@@ -11946,7 +12822,7 @@
           <w:szCs w:val="26"/>
         </w:rPr>
       </w:pPr>
-      <w:bookmarkStart w:id="46" w:name="_Toc136031560"/>
+      <w:bookmarkStart w:id="43" w:name="_Toc136031560"/>
       <w:r>
         <w:rPr>
           <w:sz w:val="26"/>
@@ -11981,7 +12857,7 @@
           <w:sz w:val="26"/>
           <w:szCs w:val="26"/>
         </w:rPr>
-        <w:t>31</w:t>
+        <w:t>35</w:t>
       </w:r>
       <w:r>
         <w:rPr>
@@ -11997,7 +12873,7 @@
         </w:rPr>
         <w:t>. Cho phép thực hiện các lệnh trong Router A</w:t>
       </w:r>
-      <w:bookmarkEnd w:id="46"/>
+      <w:bookmarkEnd w:id="43"/>
     </w:p>
     <w:p/>
     <w:p>
@@ -12053,7 +12929,7 @@
                     <pic:cNvPicPr/>
                   </pic:nvPicPr>
                   <pic:blipFill>
-                    <a:blip r:embed="rId39"/>
+                    <a:blip r:embed="rId43"/>
                     <a:stretch>
                       <a:fillRect/>
                     </a:stretch>
@@ -12082,7 +12958,7 @@
           <w:szCs w:val="26"/>
         </w:rPr>
       </w:pPr>
-      <w:bookmarkStart w:id="47" w:name="_Toc136031561"/>
+      <w:bookmarkStart w:id="44" w:name="_Toc136031561"/>
       <w:r>
         <w:rPr>
           <w:sz w:val="26"/>
@@ -12117,7 +12993,7 @@
           <w:sz w:val="26"/>
           <w:szCs w:val="26"/>
         </w:rPr>
-        <w:t>32</w:t>
+        <w:t>36</w:t>
       </w:r>
       <w:r>
         <w:rPr>
@@ -12133,7 +13009,7 @@
         </w:rPr>
         <w:t>. Truy cập Terminal của Router A</w:t>
       </w:r>
-      <w:bookmarkEnd w:id="47"/>
+      <w:bookmarkEnd w:id="44"/>
     </w:p>
     <w:p>
       <w:pPr>
@@ -12217,7 +13093,7 @@
                     <pic:cNvPicPr/>
                   </pic:nvPicPr>
                   <pic:blipFill>
-                    <a:blip r:embed="rId40"/>
+                    <a:blip r:embed="rId44"/>
                     <a:stretch>
                       <a:fillRect/>
                     </a:stretch>
@@ -12246,7 +13122,7 @@
           <w:szCs w:val="26"/>
         </w:rPr>
       </w:pPr>
-      <w:bookmarkStart w:id="48" w:name="_Toc136031562"/>
+      <w:bookmarkStart w:id="45" w:name="_Toc136031562"/>
       <w:r>
         <w:rPr>
           <w:sz w:val="26"/>
@@ -12281,7 +13157,7 @@
           <w:sz w:val="26"/>
           <w:szCs w:val="26"/>
         </w:rPr>
-        <w:t>33</w:t>
+        <w:t>37</w:t>
       </w:r>
       <w:r>
         <w:rPr>
@@ -12304,7 +13180,7 @@
         </w:rPr>
         <w:t xml:space="preserve"> cho Router A</w:t>
       </w:r>
-      <w:bookmarkEnd w:id="48"/>
+      <w:bookmarkEnd w:id="45"/>
     </w:p>
     <w:p>
       <w:pPr>
@@ -12380,7 +13256,7 @@
                     <pic:cNvPicPr/>
                   </pic:nvPicPr>
                   <pic:blipFill>
-                    <a:blip r:embed="rId41">
+                    <a:blip r:embed="rId45">
                       <a:extLst>
                         <a:ext uri="{28A0092B-C50C-407E-A947-70E740481C1C}">
                           <a14:useLocalDpi xmlns:a14="http://schemas.microsoft.com/office/drawing/2010/main" val="0"/>
@@ -12416,7 +13292,7 @@
           <w:szCs w:val="26"/>
         </w:rPr>
       </w:pPr>
-      <w:bookmarkStart w:id="49" w:name="_Toc136031563"/>
+      <w:bookmarkStart w:id="46" w:name="_Toc136031563"/>
       <w:r>
         <w:rPr>
           <w:sz w:val="26"/>
@@ -12451,7 +13327,7 @@
           <w:sz w:val="26"/>
           <w:szCs w:val="26"/>
         </w:rPr>
-        <w:t>34</w:t>
+        <w:t>38</w:t>
       </w:r>
       <w:r>
         <w:rPr>
@@ -12481,7 +13357,7 @@
         </w:rPr>
         <w:t xml:space="preserve"> được định cấu hình</w:t>
       </w:r>
-      <w:bookmarkEnd w:id="49"/>
+      <w:bookmarkEnd w:id="46"/>
     </w:p>
     <w:p>
       <w:pPr>
@@ -12498,14 +13374,14 @@
           <w:lang w:eastAsia="zh-CN"/>
         </w:rPr>
       </w:pPr>
-      <w:bookmarkStart w:id="50" w:name="_Toc136031648"/>
+      <w:bookmarkStart w:id="47" w:name="_Toc136031648"/>
       <w:r>
         <w:rPr>
           <w:lang w:eastAsia="zh-CN"/>
         </w:rPr>
         <w:t>Cấu hình DHCP cho Router B</w:t>
       </w:r>
-      <w:bookmarkEnd w:id="50"/>
+      <w:bookmarkEnd w:id="47"/>
     </w:p>
     <w:p>
       <w:r>
@@ -12545,7 +13421,7 @@
                     <pic:cNvPicPr/>
                   </pic:nvPicPr>
                   <pic:blipFill>
-                    <a:blip r:embed="rId42">
+                    <a:blip r:embed="rId46">
                       <a:extLst>
                         <a:ext uri="{28A0092B-C50C-407E-A947-70E740481C1C}">
                           <a14:useLocalDpi xmlns:a14="http://schemas.microsoft.com/office/drawing/2010/main" val="0"/>
@@ -12580,7 +13456,7 @@
           <w:szCs w:val="26"/>
         </w:rPr>
       </w:pPr>
-      <w:bookmarkStart w:id="51" w:name="_Toc136031564"/>
+      <w:bookmarkStart w:id="48" w:name="_Toc136031564"/>
       <w:r>
         <w:rPr>
           <w:sz w:val="26"/>
@@ -12615,7 +13491,7 @@
           <w:sz w:val="26"/>
           <w:szCs w:val="26"/>
         </w:rPr>
-        <w:t>35</w:t>
+        <w:t>39</w:t>
       </w:r>
       <w:r>
         <w:rPr>
@@ -12631,7 +13507,7 @@
         </w:rPr>
         <w:t>.  CLI của Router B</w:t>
       </w:r>
-      <w:bookmarkEnd w:id="51"/>
+      <w:bookmarkEnd w:id="48"/>
     </w:p>
     <w:p/>
     <w:p>
@@ -12684,7 +13560,7 @@
                     <pic:cNvPicPr/>
                   </pic:nvPicPr>
                   <pic:blipFill>
-                    <a:blip r:embed="rId38"/>
+                    <a:blip r:embed="rId42"/>
                     <a:stretch>
                       <a:fillRect/>
                     </a:stretch>
@@ -12713,7 +13589,7 @@
           <w:szCs w:val="26"/>
         </w:rPr>
       </w:pPr>
-      <w:bookmarkStart w:id="52" w:name="_Toc136031565"/>
+      <w:bookmarkStart w:id="49" w:name="_Toc136031565"/>
       <w:r>
         <w:rPr>
           <w:sz w:val="26"/>
@@ -12748,7 +13624,7 @@
           <w:sz w:val="26"/>
           <w:szCs w:val="26"/>
         </w:rPr>
-        <w:t>36</w:t>
+        <w:t>40</w:t>
       </w:r>
       <w:r>
         <w:rPr>
@@ -12771,7 +13647,7 @@
         </w:rPr>
         <w:t>B</w:t>
       </w:r>
-      <w:bookmarkEnd w:id="52"/>
+      <w:bookmarkEnd w:id="49"/>
     </w:p>
     <w:p/>
     <w:p>
@@ -12830,7 +13706,7 @@
                     <pic:cNvPicPr/>
                   </pic:nvPicPr>
                   <pic:blipFill>
-                    <a:blip r:embed="rId39"/>
+                    <a:blip r:embed="rId43"/>
                     <a:stretch>
                       <a:fillRect/>
                     </a:stretch>
@@ -12859,7 +13735,7 @@
           <w:szCs w:val="26"/>
         </w:rPr>
       </w:pPr>
-      <w:bookmarkStart w:id="53" w:name="_Toc136031566"/>
+      <w:bookmarkStart w:id="50" w:name="_Toc136031566"/>
       <w:r>
         <w:rPr>
           <w:sz w:val="26"/>
@@ -12894,7 +13770,7 @@
           <w:sz w:val="26"/>
           <w:szCs w:val="26"/>
         </w:rPr>
-        <w:t>37</w:t>
+        <w:t>41</w:t>
       </w:r>
       <w:r>
         <w:rPr>
@@ -12917,7 +13793,7 @@
         </w:rPr>
         <w:t>B</w:t>
       </w:r>
-      <w:bookmarkEnd w:id="53"/>
+      <w:bookmarkEnd w:id="50"/>
     </w:p>
     <w:p>
       <w:pPr>
@@ -12985,7 +13861,7 @@
                     <pic:cNvPicPr/>
                   </pic:nvPicPr>
                   <pic:blipFill>
-                    <a:blip r:embed="rId43">
+                    <a:blip r:embed="rId47">
                       <a:extLst>
                         <a:ext uri="{28A0092B-C50C-407E-A947-70E740481C1C}">
                           <a14:useLocalDpi xmlns:a14="http://schemas.microsoft.com/office/drawing/2010/main" val="0"/>
@@ -13020,7 +13896,7 @@
           <w:szCs w:val="26"/>
         </w:rPr>
       </w:pPr>
-      <w:bookmarkStart w:id="54" w:name="_Toc136031567"/>
+      <w:bookmarkStart w:id="51" w:name="_Toc136031567"/>
       <w:r>
         <w:rPr>
           <w:sz w:val="26"/>
@@ -13055,7 +13931,7 @@
           <w:sz w:val="26"/>
           <w:szCs w:val="26"/>
         </w:rPr>
-        <w:t>38</w:t>
+        <w:t>42</w:t>
       </w:r>
       <w:r>
         <w:rPr>
@@ -13078,7 +13954,7 @@
         </w:rPr>
         <w:t xml:space="preserve"> cho Router B</w:t>
       </w:r>
-      <w:bookmarkEnd w:id="54"/>
+      <w:bookmarkEnd w:id="51"/>
     </w:p>
     <w:p>
       <w:pPr>
@@ -13154,7 +14030,7 @@
                     <pic:cNvPicPr/>
                   </pic:nvPicPr>
                   <pic:blipFill>
-                    <a:blip r:embed="rId44">
+                    <a:blip r:embed="rId48">
                       <a:extLst>
                         <a:ext uri="{28A0092B-C50C-407E-A947-70E740481C1C}">
                           <a14:useLocalDpi xmlns:a14="http://schemas.microsoft.com/office/drawing/2010/main" val="0"/>
@@ -13190,7 +14066,7 @@
           <w:szCs w:val="26"/>
         </w:rPr>
       </w:pPr>
-      <w:bookmarkStart w:id="55" w:name="_Toc136031568"/>
+      <w:bookmarkStart w:id="52" w:name="_Toc136031568"/>
       <w:r>
         <w:rPr>
           <w:sz w:val="26"/>
@@ -13225,7 +14101,7 @@
           <w:sz w:val="26"/>
           <w:szCs w:val="26"/>
         </w:rPr>
-        <w:t>39</w:t>
+        <w:t>43</w:t>
       </w:r>
       <w:r>
         <w:rPr>
@@ -13255,7 +14131,7 @@
         </w:rPr>
         <w:t xml:space="preserve"> được định cấu hình</w:t>
       </w:r>
-      <w:bookmarkEnd w:id="55"/>
+      <w:bookmarkEnd w:id="52"/>
     </w:p>
     <w:p>
       <w:pPr>
@@ -13269,11 +14145,11 @@
       <w:pPr>
         <w:pStyle w:val="Heading3"/>
       </w:pPr>
-      <w:bookmarkStart w:id="56" w:name="_Toc136031649"/>
+      <w:bookmarkStart w:id="53" w:name="_Toc136031649"/>
       <w:r>
         <w:t>Cấu hình static route giữa 2 vùng mạng để PC A ping thấy PC B</w:t>
       </w:r>
-      <w:bookmarkEnd w:id="56"/>
+      <w:bookmarkEnd w:id="53"/>
     </w:p>
     <w:p>
       <w:r>
@@ -13320,7 +14196,7 @@
                     <pic:cNvPicPr/>
                   </pic:nvPicPr>
                   <pic:blipFill>
-                    <a:blip r:embed="rId45"/>
+                    <a:blip r:embed="rId49"/>
                     <a:stretch>
                       <a:fillRect/>
                     </a:stretch>
@@ -13349,7 +14225,7 @@
           <w:szCs w:val="26"/>
         </w:rPr>
       </w:pPr>
-      <w:bookmarkStart w:id="57" w:name="_Toc136031569"/>
+      <w:bookmarkStart w:id="54" w:name="_Toc136031569"/>
       <w:r>
         <w:rPr>
           <w:sz w:val="26"/>
@@ -13384,7 +14260,7 @@
           <w:sz w:val="26"/>
           <w:szCs w:val="26"/>
         </w:rPr>
-        <w:t>40</w:t>
+        <w:t>44</w:t>
       </w:r>
       <w:r>
         <w:rPr>
@@ -13400,7 +14276,7 @@
         </w:rPr>
         <w:t>. Cấu hình PC A</w:t>
       </w:r>
-      <w:bookmarkEnd w:id="57"/>
+      <w:bookmarkEnd w:id="54"/>
     </w:p>
     <w:p/>
     <w:p>
@@ -13429,7 +14305,7 @@
                     <pic:cNvPicPr/>
                   </pic:nvPicPr>
                   <pic:blipFill>
-                    <a:blip r:embed="rId46"/>
+                    <a:blip r:embed="rId50"/>
                     <a:stretch>
                       <a:fillRect/>
                     </a:stretch>
@@ -13458,7 +14334,7 @@
           <w:szCs w:val="26"/>
         </w:rPr>
       </w:pPr>
-      <w:bookmarkStart w:id="58" w:name="_Toc136031570"/>
+      <w:bookmarkStart w:id="55" w:name="_Toc136031570"/>
       <w:r>
         <w:rPr>
           <w:sz w:val="26"/>
@@ -13493,7 +14369,7 @@
           <w:sz w:val="26"/>
           <w:szCs w:val="26"/>
         </w:rPr>
-        <w:t>41</w:t>
+        <w:t>45</w:t>
       </w:r>
       <w:r>
         <w:rPr>
@@ -13509,7 +14385,7 @@
         </w:rPr>
         <w:t>. Cấu hình PC B</w:t>
       </w:r>
-      <w:bookmarkEnd w:id="58"/>
+      <w:bookmarkEnd w:id="55"/>
     </w:p>
     <w:p>
       <w:pPr>
@@ -13525,14 +14401,14 @@
           <w:lang w:eastAsia="zh-CN"/>
         </w:rPr>
       </w:pPr>
-      <w:bookmarkStart w:id="59" w:name="_Toc136031650"/>
+      <w:bookmarkStart w:id="56" w:name="_Toc136031650"/>
       <w:r>
         <w:rPr>
           <w:lang w:eastAsia="zh-CN"/>
         </w:rPr>
         <w:t>Cấu hình Router A</w:t>
       </w:r>
-      <w:bookmarkEnd w:id="59"/>
+      <w:bookmarkEnd w:id="56"/>
     </w:p>
     <w:p>
       <w:r>
@@ -13598,7 +14474,7 @@
                     <pic:cNvPicPr/>
                   </pic:nvPicPr>
                   <pic:blipFill>
-                    <a:blip r:embed="rId37"/>
+                    <a:blip r:embed="rId41"/>
                     <a:stretch>
                       <a:fillRect/>
                     </a:stretch>
@@ -13627,7 +14503,7 @@
           <w:szCs w:val="26"/>
         </w:rPr>
       </w:pPr>
-      <w:bookmarkStart w:id="60" w:name="_Toc136031571"/>
+      <w:bookmarkStart w:id="57" w:name="_Toc136031571"/>
       <w:r>
         <w:rPr>
           <w:sz w:val="26"/>
@@ -13662,7 +14538,7 @@
           <w:sz w:val="26"/>
           <w:szCs w:val="26"/>
         </w:rPr>
-        <w:t>42</w:t>
+        <w:t>46</w:t>
       </w:r>
       <w:r>
         <w:rPr>
@@ -13678,7 +14554,7 @@
         </w:rPr>
         <w:t>. Vào CLI của Router A để cấu hình static</w:t>
       </w:r>
-      <w:bookmarkEnd w:id="60"/>
+      <w:bookmarkEnd w:id="57"/>
     </w:p>
     <w:p>
       <w:pPr>
@@ -13748,7 +14624,7 @@
                     <pic:cNvPicPr/>
                   </pic:nvPicPr>
                   <pic:blipFill>
-                    <a:blip r:embed="rId38"/>
+                    <a:blip r:embed="rId42"/>
                     <a:stretch>
                       <a:fillRect/>
                     </a:stretch>
@@ -13777,7 +14653,7 @@
           <w:szCs w:val="26"/>
         </w:rPr>
       </w:pPr>
-      <w:bookmarkStart w:id="61" w:name="_Toc136031572"/>
+      <w:bookmarkStart w:id="58" w:name="_Toc136031572"/>
       <w:r>
         <w:rPr>
           <w:sz w:val="26"/>
@@ -13812,7 +14688,7 @@
           <w:sz w:val="26"/>
           <w:szCs w:val="26"/>
         </w:rPr>
-        <w:t>43</w:t>
+        <w:t>47</w:t>
       </w:r>
       <w:r>
         <w:rPr>
@@ -13828,7 +14704,7 @@
         </w:rPr>
         <w:t>. Cho phép thực hiện các lệnh trong Router A</w:t>
       </w:r>
-      <w:bookmarkEnd w:id="61"/>
+      <w:bookmarkEnd w:id="58"/>
     </w:p>
     <w:p/>
     <w:p>
@@ -13895,7 +14771,7 @@
                     <pic:cNvPicPr/>
                   </pic:nvPicPr>
                   <pic:blipFill>
-                    <a:blip r:embed="rId39"/>
+                    <a:blip r:embed="rId43"/>
                     <a:stretch>
                       <a:fillRect/>
                     </a:stretch>
@@ -13924,7 +14800,7 @@
           <w:szCs w:val="26"/>
         </w:rPr>
       </w:pPr>
-      <w:bookmarkStart w:id="62" w:name="_Toc136031573"/>
+      <w:bookmarkStart w:id="59" w:name="_Toc136031573"/>
       <w:r>
         <w:rPr>
           <w:sz w:val="26"/>
@@ -13959,7 +14835,7 @@
           <w:sz w:val="26"/>
           <w:szCs w:val="26"/>
         </w:rPr>
-        <w:t>44</w:t>
+        <w:t>48</w:t>
       </w:r>
       <w:r>
         <w:rPr>
@@ -13975,7 +14851,7 @@
         </w:rPr>
         <w:t>. Truy cập Terminal của Router A</w:t>
       </w:r>
-      <w:bookmarkEnd w:id="62"/>
+      <w:bookmarkEnd w:id="59"/>
     </w:p>
     <w:p>
       <w:pPr>
@@ -14065,7 +14941,7 @@
                     <pic:cNvPicPr/>
                   </pic:nvPicPr>
                   <pic:blipFill>
-                    <a:blip r:embed="rId47"/>
+                    <a:blip r:embed="rId51"/>
                     <a:stretch>
                       <a:fillRect/>
                     </a:stretch>
@@ -14094,7 +14970,7 @@
           <w:szCs w:val="26"/>
         </w:rPr>
       </w:pPr>
-      <w:bookmarkStart w:id="63" w:name="_Toc136031574"/>
+      <w:bookmarkStart w:id="60" w:name="_Toc136031574"/>
       <w:r>
         <w:rPr>
           <w:sz w:val="26"/>
@@ -14129,7 +15005,7 @@
           <w:sz w:val="26"/>
           <w:szCs w:val="26"/>
         </w:rPr>
-        <w:t>45</w:t>
+        <w:t>49</w:t>
       </w:r>
       <w:r>
         <w:rPr>
@@ -14145,7 +15021,7 @@
         </w:rPr>
         <w:t>. Gán IP cho cổng GigabitEthernet 0/1 của Router A</w:t>
       </w:r>
-      <w:bookmarkEnd w:id="63"/>
+      <w:bookmarkEnd w:id="60"/>
     </w:p>
     <w:p>
       <w:pPr>
@@ -14234,7 +15110,7 @@
                     <pic:cNvPicPr/>
                   </pic:nvPicPr>
                   <pic:blipFill>
-                    <a:blip r:embed="rId48"/>
+                    <a:blip r:embed="rId52"/>
                     <a:stretch>
                       <a:fillRect/>
                     </a:stretch>
@@ -14263,7 +15139,7 @@
           <w:szCs w:val="26"/>
         </w:rPr>
       </w:pPr>
-      <w:bookmarkStart w:id="64" w:name="_Toc136031575"/>
+      <w:bookmarkStart w:id="61" w:name="_Toc136031575"/>
       <w:r>
         <w:rPr>
           <w:sz w:val="26"/>
@@ -14298,7 +15174,7 @@
           <w:sz w:val="26"/>
           <w:szCs w:val="26"/>
         </w:rPr>
-        <w:t>46</w:t>
+        <w:t>50</w:t>
       </w:r>
       <w:r>
         <w:rPr>
@@ -14314,7 +15190,7 @@
         </w:rPr>
         <w:t>. Gán IP cho cổng GigabitEthernet 0/0 của Router A</w:t>
       </w:r>
-      <w:bookmarkEnd w:id="64"/>
+      <w:bookmarkEnd w:id="61"/>
     </w:p>
     <w:p>
       <w:pPr>
@@ -14391,7 +15267,7 @@
                     <pic:cNvPicPr/>
                   </pic:nvPicPr>
                   <pic:blipFill>
-                    <a:blip r:embed="rId49"/>
+                    <a:blip r:embed="rId53"/>
                     <a:stretch>
                       <a:fillRect/>
                     </a:stretch>
@@ -14420,7 +15296,7 @@
           <w:szCs w:val="26"/>
         </w:rPr>
       </w:pPr>
-      <w:bookmarkStart w:id="65" w:name="_Toc136031576"/>
+      <w:bookmarkStart w:id="62" w:name="_Toc136031576"/>
       <w:r>
         <w:rPr>
           <w:sz w:val="26"/>
@@ -14455,7 +15331,7 @@
           <w:sz w:val="26"/>
           <w:szCs w:val="26"/>
         </w:rPr>
-        <w:t>47</w:t>
+        <w:t>51</w:t>
       </w:r>
       <w:r>
         <w:rPr>
@@ -14471,7 +15347,7 @@
         </w:rPr>
         <w:t>. Lưu lại cấu hình cho Router A</w:t>
       </w:r>
-      <w:bookmarkEnd w:id="65"/>
+      <w:bookmarkEnd w:id="62"/>
     </w:p>
     <w:p>
       <w:pPr>
@@ -14487,14 +15363,14 @@
           <w:lang w:eastAsia="zh-CN"/>
         </w:rPr>
       </w:pPr>
-      <w:bookmarkStart w:id="66" w:name="_Toc136031651"/>
+      <w:bookmarkStart w:id="63" w:name="_Toc136031651"/>
       <w:r>
         <w:rPr>
           <w:lang w:eastAsia="zh-CN"/>
         </w:rPr>
         <w:t>Cấu hình Router B</w:t>
       </w:r>
-      <w:bookmarkEnd w:id="66"/>
+      <w:bookmarkEnd w:id="63"/>
     </w:p>
     <w:p>
       <w:r>
@@ -14557,7 +15433,7 @@
                     <pic:cNvPicPr/>
                   </pic:nvPicPr>
                   <pic:blipFill>
-                    <a:blip r:embed="rId50">
+                    <a:blip r:embed="rId54">
                       <a:extLst>
                         <a:ext uri="{28A0092B-C50C-407E-A947-70E740481C1C}">
                           <a14:useLocalDpi xmlns:a14="http://schemas.microsoft.com/office/drawing/2010/main" val="0"/>
@@ -14592,7 +15468,7 @@
           <w:szCs w:val="26"/>
         </w:rPr>
       </w:pPr>
-      <w:bookmarkStart w:id="67" w:name="_Toc136031577"/>
+      <w:bookmarkStart w:id="64" w:name="_Toc136031577"/>
       <w:r>
         <w:rPr>
           <w:sz w:val="26"/>
@@ -14627,7 +15503,7 @@
           <w:sz w:val="26"/>
           <w:szCs w:val="26"/>
         </w:rPr>
-        <w:t>48</w:t>
+        <w:t>52</w:t>
       </w:r>
       <w:r>
         <w:rPr>
@@ -14643,7 +15519,7 @@
         </w:rPr>
         <w:t>. Vào CLI của Router B để cấu hình static</w:t>
       </w:r>
-      <w:bookmarkEnd w:id="67"/>
+      <w:bookmarkEnd w:id="64"/>
     </w:p>
     <w:p>
       <w:pPr>
@@ -14716,7 +15592,7 @@
                     <pic:cNvPicPr/>
                   </pic:nvPicPr>
                   <pic:blipFill>
-                    <a:blip r:embed="rId38"/>
+                    <a:blip r:embed="rId42"/>
                     <a:stretch>
                       <a:fillRect/>
                     </a:stretch>
@@ -14745,7 +15621,7 @@
           <w:szCs w:val="26"/>
         </w:rPr>
       </w:pPr>
-      <w:bookmarkStart w:id="68" w:name="_Toc136031578"/>
+      <w:bookmarkStart w:id="65" w:name="_Toc136031578"/>
       <w:r>
         <w:rPr>
           <w:sz w:val="26"/>
@@ -14780,7 +15656,7 @@
           <w:sz w:val="26"/>
           <w:szCs w:val="26"/>
         </w:rPr>
-        <w:t>49</w:t>
+        <w:t>53</w:t>
       </w:r>
       <w:r>
         <w:rPr>
@@ -14803,7 +15679,7 @@
         </w:rPr>
         <w:t>B</w:t>
       </w:r>
-      <w:bookmarkEnd w:id="68"/>
+      <w:bookmarkEnd w:id="65"/>
     </w:p>
     <w:p/>
     <w:p>
@@ -14876,7 +15752,7 @@
                     <pic:cNvPicPr/>
                   </pic:nvPicPr>
                   <pic:blipFill>
-                    <a:blip r:embed="rId39"/>
+                    <a:blip r:embed="rId43"/>
                     <a:stretch>
                       <a:fillRect/>
                     </a:stretch>
@@ -14905,7 +15781,7 @@
           <w:szCs w:val="26"/>
         </w:rPr>
       </w:pPr>
-      <w:bookmarkStart w:id="69" w:name="_Toc136031579"/>
+      <w:bookmarkStart w:id="66" w:name="_Toc136031579"/>
       <w:r>
         <w:rPr>
           <w:sz w:val="26"/>
@@ -14940,7 +15816,7 @@
           <w:sz w:val="26"/>
           <w:szCs w:val="26"/>
         </w:rPr>
-        <w:t>50</w:t>
+        <w:t>54</w:t>
       </w:r>
       <w:r>
         <w:rPr>
@@ -14963,7 +15839,7 @@
         </w:rPr>
         <w:t>B</w:t>
       </w:r>
-      <w:bookmarkEnd w:id="69"/>
+      <w:bookmarkEnd w:id="66"/>
     </w:p>
     <w:p>
       <w:pPr>
@@ -15035,7 +15911,7 @@
                     <pic:cNvPicPr/>
                   </pic:nvPicPr>
                   <pic:blipFill>
-                    <a:blip r:embed="rId51"/>
+                    <a:blip r:embed="rId55"/>
                     <a:stretch>
                       <a:fillRect/>
                     </a:stretch>
@@ -15064,7 +15940,7 @@
           <w:szCs w:val="26"/>
         </w:rPr>
       </w:pPr>
-      <w:bookmarkStart w:id="70" w:name="_Toc136031580"/>
+      <w:bookmarkStart w:id="67" w:name="_Toc136031580"/>
       <w:r>
         <w:rPr>
           <w:sz w:val="26"/>
@@ -15099,7 +15975,7 @@
           <w:sz w:val="26"/>
           <w:szCs w:val="26"/>
         </w:rPr>
-        <w:t>51</w:t>
+        <w:t>55</w:t>
       </w:r>
       <w:r>
         <w:rPr>
@@ -15115,7 +15991,7 @@
         </w:rPr>
         <w:t>. Gán IP cho cổng GigabitEthernet 0/1 của Router B</w:t>
       </w:r>
-      <w:bookmarkEnd w:id="70"/>
+      <w:bookmarkEnd w:id="67"/>
     </w:p>
     <w:p>
       <w:pPr>
@@ -15204,7 +16080,7 @@
                     <pic:cNvPicPr/>
                   </pic:nvPicPr>
                   <pic:blipFill>
-                    <a:blip r:embed="rId52"/>
+                    <a:blip r:embed="rId56"/>
                     <a:stretch>
                       <a:fillRect/>
                     </a:stretch>
@@ -15233,7 +16109,7 @@
           <w:szCs w:val="26"/>
         </w:rPr>
       </w:pPr>
-      <w:bookmarkStart w:id="71" w:name="_Toc136031581"/>
+      <w:bookmarkStart w:id="68" w:name="_Toc136031581"/>
       <w:r>
         <w:rPr>
           <w:sz w:val="26"/>
@@ -15268,7 +16144,7 @@
           <w:sz w:val="26"/>
           <w:szCs w:val="26"/>
         </w:rPr>
-        <w:t>52</w:t>
+        <w:t>56</w:t>
       </w:r>
       <w:r>
         <w:rPr>
@@ -15284,7 +16160,7 @@
         </w:rPr>
         <w:t>. Gán IP cho cổng GigabitEthernet 0/0 của Router B</w:t>
       </w:r>
-      <w:bookmarkEnd w:id="71"/>
+      <w:bookmarkEnd w:id="68"/>
     </w:p>
     <w:p>
       <w:pPr>
@@ -15361,7 +16237,7 @@
                     <pic:cNvPicPr/>
                   </pic:nvPicPr>
                   <pic:blipFill>
-                    <a:blip r:embed="rId49"/>
+                    <a:blip r:embed="rId53"/>
                     <a:stretch>
                       <a:fillRect/>
                     </a:stretch>
@@ -15390,7 +16266,7 @@
           <w:szCs w:val="26"/>
         </w:rPr>
       </w:pPr>
-      <w:bookmarkStart w:id="72" w:name="_Toc136031582"/>
+      <w:bookmarkStart w:id="69" w:name="_Toc136031582"/>
       <w:r>
         <w:rPr>
           <w:sz w:val="26"/>
@@ -15425,7 +16301,7 @@
           <w:sz w:val="26"/>
           <w:szCs w:val="26"/>
         </w:rPr>
-        <w:t>53</w:t>
+        <w:t>57</w:t>
       </w:r>
       <w:r>
         <w:rPr>
@@ -15448,7 +16324,7 @@
         </w:rPr>
         <w:t>B</w:t>
       </w:r>
-      <w:bookmarkEnd w:id="72"/>
+      <w:bookmarkEnd w:id="69"/>
     </w:p>
     <w:p>
       <w:pPr>
@@ -15506,7 +16382,7 @@
                     <pic:cNvPicPr/>
                   </pic:nvPicPr>
                   <pic:blipFill>
-                    <a:blip r:embed="rId53"/>
+                    <a:blip r:embed="rId57"/>
                     <a:stretch>
                       <a:fillRect/>
                     </a:stretch>
@@ -15535,7 +16411,7 @@
           <w:szCs w:val="26"/>
         </w:rPr>
       </w:pPr>
-      <w:bookmarkStart w:id="73" w:name="_Toc136031583"/>
+      <w:bookmarkStart w:id="70" w:name="_Toc136031583"/>
       <w:r>
         <w:rPr>
           <w:sz w:val="26"/>
@@ -15570,7 +16446,7 @@
           <w:sz w:val="26"/>
           <w:szCs w:val="26"/>
         </w:rPr>
-        <w:t>54</w:t>
+        <w:t>58</w:t>
       </w:r>
       <w:r>
         <w:rPr>
@@ -15593,7 +16469,7 @@
         </w:rPr>
         <w:t>IP cho Router</w:t>
       </w:r>
-      <w:bookmarkEnd w:id="73"/>
+      <w:bookmarkEnd w:id="70"/>
     </w:p>
     <w:p>
       <w:pPr>
@@ -15679,7 +16555,7 @@
                     <pic:cNvPicPr/>
                   </pic:nvPicPr>
                   <pic:blipFill>
-                    <a:blip r:embed="rId54"/>
+                    <a:blip r:embed="rId58"/>
                     <a:stretch>
                       <a:fillRect/>
                     </a:stretch>
@@ -15708,7 +16584,7 @@
           <w:szCs w:val="26"/>
         </w:rPr>
       </w:pPr>
-      <w:bookmarkStart w:id="74" w:name="_Toc136031584"/>
+      <w:bookmarkStart w:id="71" w:name="_Toc136031584"/>
       <w:r>
         <w:rPr>
           <w:sz w:val="26"/>
@@ -15743,7 +16619,7 @@
           <w:sz w:val="26"/>
           <w:szCs w:val="26"/>
         </w:rPr>
-        <w:t>55</w:t>
+        <w:t>59</w:t>
       </w:r>
       <w:r>
         <w:rPr>
@@ -15759,7 +16635,7 @@
         </w:rPr>
         <w:t>. Ping từ PC A đến Router A</w:t>
       </w:r>
-      <w:bookmarkEnd w:id="74"/>
+      <w:bookmarkEnd w:id="71"/>
     </w:p>
     <w:p>
       <w:pPr>
@@ -15819,7 +16695,7 @@
                     <pic:cNvPicPr/>
                   </pic:nvPicPr>
                   <pic:blipFill>
-                    <a:blip r:embed="rId55"/>
+                    <a:blip r:embed="rId59"/>
                     <a:stretch>
                       <a:fillRect/>
                     </a:stretch>
@@ -15848,7 +16724,7 @@
           <w:szCs w:val="26"/>
         </w:rPr>
       </w:pPr>
-      <w:bookmarkStart w:id="75" w:name="_Toc136031585"/>
+      <w:bookmarkStart w:id="72" w:name="_Toc136031585"/>
       <w:r>
         <w:rPr>
           <w:sz w:val="26"/>
@@ -15883,7 +16759,7 @@
           <w:sz w:val="26"/>
           <w:szCs w:val="26"/>
         </w:rPr>
-        <w:t>56</w:t>
+        <w:t>60</w:t>
       </w:r>
       <w:r>
         <w:rPr>
@@ -15913,7 +16789,7 @@
         </w:rPr>
         <w:t xml:space="preserve"> đến Router B</w:t>
       </w:r>
-      <w:bookmarkEnd w:id="75"/>
+      <w:bookmarkEnd w:id="72"/>
     </w:p>
     <w:p>
       <w:pPr>
@@ -16010,7 +16886,7 @@
                     <pic:cNvPicPr/>
                   </pic:nvPicPr>
                   <pic:blipFill>
-                    <a:blip r:embed="rId56"/>
+                    <a:blip r:embed="rId60"/>
                     <a:stretch>
                       <a:fillRect/>
                     </a:stretch>
@@ -16040,7 +16916,7 @@
           <w:lang w:eastAsia="en-US"/>
         </w:rPr>
       </w:pPr>
-      <w:bookmarkStart w:id="76" w:name="_Toc136031586"/>
+      <w:bookmarkStart w:id="73" w:name="_Toc136031586"/>
       <w:r>
         <w:rPr>
           <w:sz w:val="26"/>
@@ -16075,7 +16951,7 @@
           <w:sz w:val="26"/>
           <w:szCs w:val="26"/>
         </w:rPr>
-        <w:t>57</w:t>
+        <w:t>61</w:t>
       </w:r>
       <w:r>
         <w:rPr>
@@ -16091,7 +16967,7 @@
         </w:rPr>
         <w:t>. Cấu hình static route cho Router A</w:t>
       </w:r>
-      <w:bookmarkEnd w:id="76"/>
+      <w:bookmarkEnd w:id="73"/>
     </w:p>
     <w:p>
       <w:pPr>
@@ -16144,7 +17020,7 @@
                     <pic:cNvPicPr/>
                   </pic:nvPicPr>
                   <pic:blipFill>
-                    <a:blip r:embed="rId57"/>
+                    <a:blip r:embed="rId61"/>
                     <a:stretch>
                       <a:fillRect/>
                     </a:stretch>
@@ -16174,7 +17050,7 @@
           <w:lang w:eastAsia="en-US"/>
         </w:rPr>
       </w:pPr>
-      <w:bookmarkStart w:id="77" w:name="_Toc136031587"/>
+      <w:bookmarkStart w:id="74" w:name="_Toc136031587"/>
       <w:r>
         <w:rPr>
           <w:sz w:val="26"/>
@@ -16209,7 +17085,7 @@
           <w:sz w:val="26"/>
           <w:szCs w:val="26"/>
         </w:rPr>
-        <w:t>58</w:t>
+        <w:t>62</w:t>
       </w:r>
       <w:r>
         <w:rPr>
@@ -16225,7 +17101,7 @@
         </w:rPr>
         <w:t>. Cấu hình static route cho Router B</w:t>
       </w:r>
-      <w:bookmarkEnd w:id="77"/>
+      <w:bookmarkEnd w:id="74"/>
     </w:p>
     <w:p>
       <w:pPr>
@@ -16280,7 +17156,7 @@
                     <pic:cNvPicPr/>
                   </pic:nvPicPr>
                   <pic:blipFill>
-                    <a:blip r:embed="rId58"/>
+                    <a:blip r:embed="rId62"/>
                     <a:stretch>
                       <a:fillRect/>
                     </a:stretch>
@@ -16309,7 +17185,7 @@
           <w:szCs w:val="26"/>
         </w:rPr>
       </w:pPr>
-      <w:bookmarkStart w:id="78" w:name="_Toc136031588"/>
+      <w:bookmarkStart w:id="75" w:name="_Toc136031588"/>
       <w:r>
         <w:rPr>
           <w:sz w:val="26"/>
@@ -16344,7 +17220,7 @@
           <w:sz w:val="26"/>
           <w:szCs w:val="26"/>
         </w:rPr>
-        <w:t>59</w:t>
+        <w:t>63</w:t>
       </w:r>
       <w:r>
         <w:rPr>
@@ -16360,7 +17236,7 @@
         </w:rPr>
         <w:t>. Đã lưu cấu hình static ở Router A</w:t>
       </w:r>
-      <w:bookmarkEnd w:id="78"/>
+      <w:bookmarkEnd w:id="75"/>
     </w:p>
     <w:p>
       <w:pPr>
@@ -16395,7 +17271,7 @@
                     <pic:cNvPicPr/>
                   </pic:nvPicPr>
                   <pic:blipFill>
-                    <a:blip r:embed="rId59"/>
+                    <a:blip r:embed="rId63"/>
                     <a:stretch>
                       <a:fillRect/>
                     </a:stretch>
@@ -16424,7 +17300,7 @@
           <w:szCs w:val="26"/>
         </w:rPr>
       </w:pPr>
-      <w:bookmarkStart w:id="79" w:name="_Toc136031589"/>
+      <w:bookmarkStart w:id="76" w:name="_Toc136031589"/>
       <w:r>
         <w:rPr>
           <w:sz w:val="26"/>
@@ -16459,7 +17335,7 @@
           <w:sz w:val="26"/>
           <w:szCs w:val="26"/>
         </w:rPr>
-        <w:t>60</w:t>
+        <w:t>64</w:t>
       </w:r>
       <w:r>
         <w:rPr>
@@ -16475,7 +17351,7 @@
         </w:rPr>
         <w:t>. Đã lưu cấu hình static ở Router B</w:t>
       </w:r>
-      <w:bookmarkEnd w:id="79"/>
+      <w:bookmarkEnd w:id="76"/>
     </w:p>
     <w:p>
       <w:pPr>
@@ -16560,10 +17436,10 @@
             <v:path o:extrusionok="f" gradientshapeok="t" o:connecttype="rect"/>
             <o:lock v:ext="edit" aspectratio="t"/>
           </v:shapetype>
-          <v:shape id="_x0000_i1025" type="#_x0000_t75" style="width:43.8pt;height:40.8pt" o:ole="">
-            <v:imagedata r:id="rId60" o:title=""/>
+          <v:shape id="_x0000_i1042" type="#_x0000_t75" style="width:43.65pt;height:40.9pt" o:ole="">
+            <v:imagedata r:id="rId64" o:title=""/>
           </v:shape>
-          <o:OLEObject Type="Embed" ProgID="Package" ShapeID="_x0000_i1025" DrawAspect="Content" ObjectID="_1746773474" r:id="rId61"/>
+          <o:OLEObject Type="Embed" ProgID="Package" ShapeID="_x0000_i1042" DrawAspect="Content" ObjectID="_1747051354" r:id="rId65"/>
         </w:object>
       </w:r>
     </w:p>
@@ -16610,7 +17486,7 @@
                     <pic:cNvPicPr/>
                   </pic:nvPicPr>
                   <pic:blipFill>
-                    <a:blip r:embed="rId62"/>
+                    <a:blip r:embed="rId66"/>
                     <a:stretch>
                       <a:fillRect/>
                     </a:stretch>
@@ -16639,7 +17515,7 @@
           <w:szCs w:val="26"/>
         </w:rPr>
       </w:pPr>
-      <w:bookmarkStart w:id="80" w:name="_Toc136031590"/>
+      <w:bookmarkStart w:id="77" w:name="_Toc136031590"/>
       <w:r>
         <w:rPr>
           <w:sz w:val="26"/>
@@ -16674,7 +17550,7 @@
           <w:sz w:val="26"/>
           <w:szCs w:val="26"/>
         </w:rPr>
-        <w:t>61</w:t>
+        <w:t>65</w:t>
       </w:r>
       <w:r>
         <w:rPr>
@@ -16690,7 +17566,7 @@
         </w:rPr>
         <w:t>. Ping từ PCA đến PC B</w:t>
       </w:r>
-      <w:bookmarkEnd w:id="80"/>
+      <w:bookmarkEnd w:id="77"/>
     </w:p>
     <w:p>
       <w:pPr>
@@ -16773,7 +17649,7 @@
                     <pic:cNvPicPr/>
                   </pic:nvPicPr>
                   <pic:blipFill>
-                    <a:blip r:embed="rId63"/>
+                    <a:blip r:embed="rId67"/>
                     <a:stretch>
                       <a:fillRect/>
                     </a:stretch>
@@ -16802,7 +17678,7 @@
           <w:szCs w:val="26"/>
         </w:rPr>
       </w:pPr>
-      <w:bookmarkStart w:id="81" w:name="_Toc136031591"/>
+      <w:bookmarkStart w:id="78" w:name="_Toc136031591"/>
       <w:r>
         <w:rPr>
           <w:sz w:val="26"/>
@@ -16837,7 +17713,7 @@
           <w:sz w:val="26"/>
           <w:szCs w:val="26"/>
         </w:rPr>
-        <w:t>62</w:t>
+        <w:t>66</w:t>
       </w:r>
       <w:r>
         <w:rPr>
@@ -16853,7 +17729,7 @@
         </w:rPr>
         <w:t>. Ping từ PC B đến PC A</w:t>
       </w:r>
-      <w:bookmarkEnd w:id="81"/>
+      <w:bookmarkEnd w:id="78"/>
     </w:p>
     <w:p>
       <w:pPr>
@@ -16893,14 +17769,14 @@
           <w:rFonts w:cs="Times New Roman"/>
         </w:rPr>
       </w:pPr>
-      <w:bookmarkStart w:id="82" w:name="_Toc136031652"/>
+      <w:bookmarkStart w:id="79" w:name="_Toc136031652"/>
       <w:r>
         <w:rPr>
           <w:rFonts w:cs="Times New Roman"/>
         </w:rPr>
         <w:t>PHỤ LỤC</w:t>
       </w:r>
-      <w:bookmarkEnd w:id="82"/>
+      <w:bookmarkEnd w:id="79"/>
     </w:p>
     <w:p>
       <w:pPr>
@@ -16943,7 +17819,7 @@
     </w:p>
     <w:p/>
     <w:sectPr>
-      <w:footerReference w:type="default" r:id="rId64"/>
+      <w:footerReference w:type="default" r:id="rId68"/>
       <w:pgSz w:w="12240" w:h="15840"/>
       <w:pgMar w:top="1138" w:right="1138" w:bottom="1138" w:left="1699" w:header="720" w:footer="720" w:gutter="0"/>
       <w:pgNumType w:start="1"/>
@@ -17825,7 +18701,7 @@
   <w:style w:type="paragraph" w:default="1" w:styleId="Normal">
     <w:name w:val="Normal"/>
     <w:qFormat/>
-    <w:rsid w:val="00746C9A"/>
+    <w:rsid w:val="009D5FFF"/>
     <w:rPr>
       <w:rFonts w:ascii="Times New Roman" w:hAnsi="Times New Roman"/>
       <w:sz w:val="26"/>

</xml_diff>